<commit_message>
updates to da plan
</commit_message>
<xml_diff>
--- a/Da Plan.docx
+++ b/Da Plan.docx
@@ -43,6 +43,9 @@
           <w:ilvl w:val="0"/>
           <w:numId w:val="5"/>
         </w:numPr>
+        <w:tabs>
+          <w:tab w:val="left" w:pos="5130"/>
+        </w:tabs>
       </w:pPr>
       <w:r>
         <w:t>Make Stacked Bar Graphs</w:t>
@@ -142,11 +145,19 @@
           <w:color w:val="FF0000"/>
         </w:rPr>
       </w:pPr>
-      <w:r>
-        <w:rPr>
-          <w:color w:val="FF0000"/>
-        </w:rPr>
-        <w:t>To-DO:</w:t>
+      <w:proofErr w:type="spellStart"/>
+      <w:r>
+        <w:rPr>
+          <w:color w:val="FF0000"/>
+        </w:rPr>
+        <w:t>To-DO</w:t>
+      </w:r>
+      <w:proofErr w:type="spellEnd"/>
+      <w:r>
+        <w:rPr>
+          <w:color w:val="FF0000"/>
+        </w:rPr>
+        <w:t>:</w:t>
       </w:r>
     </w:p>
     <w:p>
@@ -298,12 +309,19 @@
         <w:rPr>
           <w:color w:val="00B050"/>
         </w:rPr>
-        <w:t>DONE – Solar_</w:t>
-      </w:r>
+        <w:t xml:space="preserve">DONE – </w:t>
+      </w:r>
+      <w:proofErr w:type="spellStart"/>
       <w:r>
         <w:rPr>
           <w:color w:val="00B050"/>
         </w:rPr>
+        <w:t>Solar_</w:t>
+      </w:r>
+      <w:r>
+        <w:rPr>
+          <w:color w:val="00B050"/>
+        </w:rPr>
         <w:t>All</w:t>
       </w:r>
       <w:r>
@@ -312,6 +330,7 @@
         </w:rPr>
         <w:t>_County</w:t>
       </w:r>
+      <w:proofErr w:type="spellEnd"/>
     </w:p>
     <w:p>
       <w:pPr>
@@ -426,8 +445,16 @@
         <w:rPr>
           <w:color w:val="00B050"/>
         </w:rPr>
-        <w:t>DONE – Solar_Rates_County</w:t>
-      </w:r>
+        <w:t xml:space="preserve">DONE – </w:t>
+      </w:r>
+      <w:proofErr w:type="spellStart"/>
+      <w:r>
+        <w:rPr>
+          <w:color w:val="00B050"/>
+        </w:rPr>
+        <w:t>Solar_Rates_County</w:t>
+      </w:r>
+      <w:proofErr w:type="spellEnd"/>
     </w:p>
     <w:p>
       <w:pPr>
@@ -505,8 +532,16 @@
           <w:color w:val="FF0000"/>
         </w:rPr>
         <w:lastRenderedPageBreak/>
-        <w:t>Table is called Solar_Rates_County</w:t>
-      </w:r>
+        <w:t xml:space="preserve">Table is called </w:t>
+      </w:r>
+      <w:proofErr w:type="spellStart"/>
+      <w:r>
+        <w:rPr>
+          <w:color w:val="FF0000"/>
+        </w:rPr>
+        <w:t>Solar_Rates_County</w:t>
+      </w:r>
+      <w:proofErr w:type="spellEnd"/>
     </w:p>
     <w:p>
       <w:r>

</xml_diff>

<commit_message>
made sunroof conversions .csv and rolled up grid and community in trends
</commit_message>
<xml_diff>
--- a/Da Plan.docx
+++ b/Da Plan.docx
@@ -19,8 +19,14 @@
           <w:ilvl w:val="0"/>
           <w:numId w:val="5"/>
         </w:numPr>
-      </w:pPr>
-      <w:r>
+        <w:rPr>
+          <w:strike/>
+        </w:rPr>
+      </w:pPr>
+      <w:r>
+        <w:rPr>
+          <w:strike/>
+        </w:rPr>
         <w:t>Make .csv for CO2 conversions</w:t>
       </w:r>
     </w:p>

</xml_diff>

<commit_message>
updates to da dashboard
</commit_message>
<xml_diff>
--- a/Da Plan.docx
+++ b/Da Plan.docx
@@ -37,9 +37,27 @@
           <w:ilvl w:val="0"/>
           <w:numId w:val="5"/>
         </w:numPr>
-      </w:pPr>
-      <w:r>
-        <w:t>Roll up data for Stacked Bar Graphs</w:t>
+        <w:rPr>
+          <w:strike/>
+        </w:rPr>
+      </w:pPr>
+      <w:r>
+        <w:rPr>
+          <w:strike/>
+        </w:rPr>
+        <w:t xml:space="preserve">Roll up data for </w:t>
+      </w:r>
+      <w:r>
+        <w:rPr>
+          <w:strike/>
+        </w:rPr>
+        <w:t xml:space="preserve">Overall </w:t>
+      </w:r>
+      <w:r>
+        <w:rPr>
+          <w:strike/>
+        </w:rPr>
+        <w:t>Stacked Bar Graphs</w:t>
       </w:r>
     </w:p>
     <w:p>
@@ -52,9 +70,45 @@
         <w:tabs>
           <w:tab w:val="left" w:pos="5130"/>
         </w:tabs>
-      </w:pPr>
-      <w:r>
-        <w:t>Make Stacked Bar Graphs</w:t>
+        <w:rPr>
+          <w:strike/>
+        </w:rPr>
+      </w:pPr>
+      <w:r>
+        <w:rPr>
+          <w:strike/>
+        </w:rPr>
+        <w:t xml:space="preserve">Make </w:t>
+      </w:r>
+      <w:r>
+        <w:rPr>
+          <w:strike/>
+        </w:rPr>
+        <w:t xml:space="preserve">Overall </w:t>
+      </w:r>
+      <w:r>
+        <w:rPr>
+          <w:strike/>
+        </w:rPr>
+        <w:t>Stacked Bar Graphs</w:t>
+      </w:r>
+    </w:p>
+    <w:p>
+      <w:pPr>
+        <w:pStyle w:val="ListParagraph"/>
+        <w:numPr>
+          <w:ilvl w:val="0"/>
+          <w:numId w:val="5"/>
+        </w:numPr>
+        <w:tabs>
+          <w:tab w:val="left" w:pos="5130"/>
+        </w:tabs>
+        <w:rPr>
+          <w:strike/>
+        </w:rPr>
+      </w:pPr>
+      <w:r>
+        <w:t>Put together the by county tables</w:t>
       </w:r>
     </w:p>
     <w:p>
@@ -69,8 +123,14 @@
           <w:ilvl w:val="0"/>
           <w:numId w:val="6"/>
         </w:numPr>
-      </w:pPr>
-      <w:r>
+        <w:rPr>
+          <w:strike/>
+        </w:rPr>
+      </w:pPr>
+      <w:r>
+        <w:rPr>
+          <w:strike/>
+        </w:rPr>
         <w:t>Pull ACS housing estimates</w:t>
       </w:r>
     </w:p>
@@ -81,8 +141,14 @@
           <w:ilvl w:val="0"/>
           <w:numId w:val="6"/>
         </w:numPr>
-      </w:pPr>
-      <w:r>
+        <w:rPr>
+          <w:strike/>
+        </w:rPr>
+      </w:pPr>
+      <w:r>
+        <w:rPr>
+          <w:strike/>
+        </w:rPr>
         <w:t>Roll up census tables and join to existing NJBPU tables</w:t>
       </w:r>
     </w:p>
@@ -305,15 +371,7 @@
           <w:strike/>
           <w:color w:val="00B050"/>
         </w:rPr>
-        <w:t xml:space="preserve">DONE – </w:t>
-      </w:r>
-      <w:proofErr w:type="spellStart"/>
-      <w:r>
-        <w:rPr>
-          <w:strike/>
-          <w:color w:val="00B050"/>
-        </w:rPr>
-        <w:t>Solar_</w:t>
+        <w:t>DONE – Solar_</w:t>
       </w:r>
       <w:r>
         <w:rPr>
@@ -329,7 +387,6 @@
         </w:rPr>
         <w:t>_County</w:t>
       </w:r>
-      <w:proofErr w:type="spellEnd"/>
     </w:p>
     <w:p>
       <w:pPr>
@@ -462,16 +519,8 @@
         <w:rPr>
           <w:color w:val="00B050"/>
         </w:rPr>
-        <w:t xml:space="preserve">DONE – </w:t>
-      </w:r>
-      <w:proofErr w:type="spellStart"/>
-      <w:r>
-        <w:rPr>
-          <w:color w:val="00B050"/>
-        </w:rPr>
-        <w:t>Solar_Rates_County</w:t>
-      </w:r>
-      <w:proofErr w:type="spellEnd"/>
+        <w:t>DONE – Solar_Rates_County</w:t>
+      </w:r>
     </w:p>
     <w:p>
       <w:pPr>
@@ -518,6 +567,7 @@
         <w:rPr>
           <w:color w:val="FF0000"/>
         </w:rPr>
+        <w:lastRenderedPageBreak/>
         <w:t>Pull ACS Housing estimates by county</w:t>
       </w:r>
       <w:r>
@@ -548,17 +598,8 @@
         <w:rPr>
           <w:color w:val="FF0000"/>
         </w:rPr>
-        <w:lastRenderedPageBreak/>
-        <w:t xml:space="preserve">Table is called </w:t>
-      </w:r>
-      <w:proofErr w:type="spellStart"/>
-      <w:r>
-        <w:rPr>
-          <w:color w:val="FF0000"/>
-        </w:rPr>
-        <w:t>Solar_Rates_County</w:t>
-      </w:r>
-      <w:proofErr w:type="spellEnd"/>
+        <w:t>Table is called Solar_Rates_County</w:t>
+      </w:r>
     </w:p>
     <w:p>
       <w:r>

</xml_diff>

<commit_message>
Some file organization, got county dropdown working
</commit_message>
<xml_diff>
--- a/Da Plan.docx
+++ b/Da Plan.docx
@@ -108,6 +108,9 @@
         </w:rPr>
       </w:pPr>
       <w:r>
+        <w:rPr>
+          <w:strike/>
+        </w:rPr>
         <w:t>Put together the by county tables</w:t>
       </w:r>
     </w:p>
@@ -159,8 +162,16 @@
           <w:ilvl w:val="0"/>
           <w:numId w:val="6"/>
         </w:numPr>
-      </w:pPr>
-      <w:r>
+        <w:rPr>
+          <w:b/>
+          <w:bCs/>
+        </w:rPr>
+      </w:pPr>
+      <w:r>
+        <w:rPr>
+          <w:b/>
+          <w:bCs/>
+        </w:rPr>
         <w:t>Make da maps</w:t>
       </w:r>
     </w:p>
@@ -371,7 +382,15 @@
           <w:strike/>
           <w:color w:val="00B050"/>
         </w:rPr>
-        <w:t>DONE – Solar_</w:t>
+        <w:t xml:space="preserve">DONE – </w:t>
+      </w:r>
+      <w:proofErr w:type="spellStart"/>
+      <w:r>
+        <w:rPr>
+          <w:strike/>
+          <w:color w:val="00B050"/>
+        </w:rPr>
+        <w:t>Solar_</w:t>
       </w:r>
       <w:r>
         <w:rPr>
@@ -387,6 +406,7 @@
         </w:rPr>
         <w:t>_County</w:t>
       </w:r>
+      <w:proofErr w:type="spellEnd"/>
     </w:p>
     <w:p>
       <w:pPr>
@@ -519,8 +539,16 @@
         <w:rPr>
           <w:color w:val="00B050"/>
         </w:rPr>
-        <w:t>DONE – Solar_Rates_County</w:t>
-      </w:r>
+        <w:t xml:space="preserve">DONE – </w:t>
+      </w:r>
+      <w:proofErr w:type="spellStart"/>
+      <w:r>
+        <w:rPr>
+          <w:color w:val="00B050"/>
+        </w:rPr>
+        <w:t>Solar_Rates_County</w:t>
+      </w:r>
+      <w:proofErr w:type="spellEnd"/>
     </w:p>
     <w:p>
       <w:pPr>
@@ -598,8 +626,16 @@
         <w:rPr>
           <w:color w:val="FF0000"/>
         </w:rPr>
-        <w:t>Table is called Solar_Rates_County</w:t>
-      </w:r>
+        <w:t xml:space="preserve">Table is called </w:t>
+      </w:r>
+      <w:proofErr w:type="spellStart"/>
+      <w:r>
+        <w:rPr>
+          <w:color w:val="FF0000"/>
+        </w:rPr>
+        <w:t>Solar_Rates_County</w:t>
+      </w:r>
+      <w:proofErr w:type="spellEnd"/>
     </w:p>
     <w:p>
       <w:r>

</xml_diff>

<commit_message>
Updating dashboard to add maps, changed some names and organized
</commit_message>
<xml_diff>
--- a/Da Plan.docx
+++ b/Da Plan.docx
@@ -3,6 +3,139 @@
 <w:document xmlns:wpc="http://schemas.microsoft.com/office/word/2010/wordprocessingCanvas" xmlns:cx="http://schemas.microsoft.com/office/drawing/2014/chartex" xmlns:cx1="http://schemas.microsoft.com/office/drawing/2015/9/8/chartex" xmlns:cx2="http://schemas.microsoft.com/office/drawing/2015/10/21/chartex" xmlns:cx3="http://schemas.microsoft.com/office/drawing/2016/5/9/chartex" xmlns:cx4="http://schemas.microsoft.com/office/drawing/2016/5/10/chartex" xmlns:cx5="http://schemas.microsoft.com/office/drawing/2016/5/11/chartex" xmlns:cx6="http://schemas.microsoft.com/office/drawing/2016/5/12/chartex" xmlns:cx7="http://schemas.microsoft.com/office/drawing/2016/5/13/chartex" xmlns:cx8="http://schemas.microsoft.com/office/drawing/2016/5/14/chartex" xmlns:mc="http://schemas.openxmlformats.org/markup-compatibility/2006" xmlns:aink="http://schemas.microsoft.com/office/drawing/2016/ink" xmlns:am3d="http://schemas.microsoft.com/office/drawing/2017/model3d" xmlns:o="urn:schemas-microsoft-com:office:office" xmlns:r="http://schemas.openxmlformats.org/officeDocument/2006/relationships" xmlns:m="http://schemas.openxmlformats.org/officeDocument/2006/math" xmlns:v="urn:schemas-microsoft-com:vml" xmlns:wp14="http://schemas.microsoft.com/office/word/2010/wordprocessingDrawing" xmlns:wp="http://schemas.openxmlformats.org/drawingml/2006/wordprocessingDrawing" xmlns:w10="urn:schemas-microsoft-com:office:word" xmlns:w="http://schemas.openxmlformats.org/wordprocessingml/2006/main" xmlns:w14="http://schemas.microsoft.com/office/word/2010/wordml" xmlns:w15="http://schemas.microsoft.com/office/word/2012/wordml" xmlns:w16cex="http://schemas.microsoft.com/office/word/2018/wordml/cex" xmlns:w16cid="http://schemas.microsoft.com/office/word/2016/wordml/cid" xmlns:w16="http://schemas.microsoft.com/office/word/2018/wordml" xmlns:w16sdtdh="http://schemas.microsoft.com/office/word/2020/wordml/sdtdatahash" xmlns:w16se="http://schemas.microsoft.com/office/word/2015/wordml/symex" xmlns:wpg="http://schemas.microsoft.com/office/word/2010/wordprocessingGroup" xmlns:wpi="http://schemas.microsoft.com/office/word/2010/wordprocessingInk" xmlns:wne="http://schemas.microsoft.com/office/word/2006/wordml" xmlns:wps="http://schemas.microsoft.com/office/word/2010/wordprocessingShape" mc:Ignorable="w14 w15 w16se w16cid w16 w16cex w16sdtdh wp14">
   <w:body>
     <w:p>
+      <w:pPr>
+        <w:rPr>
+          <w:color w:val="FF0000"/>
+        </w:rPr>
+      </w:pPr>
+      <w:r>
+        <w:rPr>
+          <w:color w:val="FF0000"/>
+        </w:rPr>
+        <w:t>TO DO, AS OF 4/18/2022:</w:t>
+      </w:r>
+    </w:p>
+    <w:p>
+      <w:pPr>
+        <w:rPr>
+          <w:color w:val="FF0000"/>
+        </w:rPr>
+      </w:pPr>
+      <w:r>
+        <w:rPr>
+          <w:color w:val="FF0000"/>
+        </w:rPr>
+        <w:t>Simran:</w:t>
+      </w:r>
+    </w:p>
+    <w:p>
+      <w:pPr>
+        <w:pStyle w:val="ListParagraph"/>
+        <w:numPr>
+          <w:ilvl w:val="0"/>
+          <w:numId w:val="7"/>
+        </w:numPr>
+        <w:rPr>
+          <w:color w:val="FF0000"/>
+        </w:rPr>
+      </w:pPr>
+      <w:r>
+        <w:rPr>
+          <w:color w:val="FF0000"/>
+        </w:rPr>
+        <w:t>Work on Residential Tab</w:t>
+      </w:r>
+    </w:p>
+    <w:p>
+      <w:pPr>
+        <w:pStyle w:val="ListParagraph"/>
+        <w:numPr>
+          <w:ilvl w:val="0"/>
+          <w:numId w:val="7"/>
+        </w:numPr>
+        <w:rPr>
+          <w:color w:val="FF0000"/>
+        </w:rPr>
+      </w:pPr>
+      <w:r>
+        <w:rPr>
+          <w:color w:val="FF0000"/>
+        </w:rPr>
+        <w:t>Add in Jessica’s Maps</w:t>
+      </w:r>
+    </w:p>
+    <w:p>
+      <w:pPr>
+        <w:pStyle w:val="ListParagraph"/>
+        <w:numPr>
+          <w:ilvl w:val="0"/>
+          <w:numId w:val="7"/>
+        </w:numPr>
+        <w:rPr>
+          <w:color w:val="FF0000"/>
+        </w:rPr>
+      </w:pPr>
+      <w:r>
+        <w:rPr>
+          <w:color w:val="FF0000"/>
+        </w:rPr>
+        <w:t>Type up some intro for the sidebar</w:t>
+      </w:r>
+    </w:p>
+    <w:p>
+      <w:pPr>
+        <w:rPr>
+          <w:color w:val="FF0000"/>
+        </w:rPr>
+      </w:pPr>
+      <w:r>
+        <w:rPr>
+          <w:color w:val="FF0000"/>
+        </w:rPr>
+        <w:t>Jessica:</w:t>
+      </w:r>
+    </w:p>
+    <w:p>
+      <w:pPr>
+        <w:pStyle w:val="ListParagraph"/>
+        <w:numPr>
+          <w:ilvl w:val="0"/>
+          <w:numId w:val="8"/>
+        </w:numPr>
+        <w:rPr>
+          <w:color w:val="FF0000"/>
+        </w:rPr>
+      </w:pPr>
+      <w:r>
+        <w:rPr>
+          <w:color w:val="FF0000"/>
+        </w:rPr>
+        <w:t>Put together some statistical analysis</w:t>
+      </w:r>
+    </w:p>
+    <w:p>
+      <w:pPr>
+        <w:pStyle w:val="ListParagraph"/>
+        <w:numPr>
+          <w:ilvl w:val="0"/>
+          <w:numId w:val="8"/>
+        </w:numPr>
+        <w:rPr>
+          <w:color w:val="FF0000"/>
+        </w:rPr>
+      </w:pPr>
+      <w:r>
+        <w:rPr>
+          <w:color w:val="FF0000"/>
+        </w:rPr>
+        <w:t>Lay it out nice for the fourth tab</w:t>
+      </w:r>
+    </w:p>
+    <w:p/>
+    <w:p>
+      <w:r>
+        <w:t xml:space="preserve">Old </w:t>
+      </w:r>
       <w:r>
         <w:t>To-Do:</w:t>
       </w:r>
@@ -165,12 +298,14 @@
         <w:rPr>
           <w:b/>
           <w:bCs/>
+          <w:strike/>
         </w:rPr>
       </w:pPr>
       <w:r>
         <w:rPr>
           <w:b/>
           <w:bCs/>
+          <w:strike/>
         </w:rPr>
         <w:t>Make da maps</w:t>
       </w:r>
@@ -416,13 +551,16 @@
           <w:numId w:val="1"/>
         </w:numPr>
         <w:rPr>
-          <w:color w:val="00B050"/>
-        </w:rPr>
-      </w:pPr>
-      <w:r>
-        <w:rPr>
-          <w:color w:val="FF0000"/>
-        </w:rPr>
+          <w:strike/>
+          <w:color w:val="00B050"/>
+        </w:rPr>
+      </w:pPr>
+      <w:r>
+        <w:rPr>
+          <w:strike/>
+          <w:color w:val="00B050"/>
+        </w:rPr>
+        <w:lastRenderedPageBreak/>
         <w:t>MAKE THE MAPS</w:t>
       </w:r>
     </w:p>
@@ -446,12 +584,14 @@
           <w:numId w:val="1"/>
         </w:numPr>
         <w:rPr>
-          <w:color w:val="FF0000"/>
-        </w:rPr>
-      </w:pPr>
-      <w:r>
-        <w:rPr>
-          <w:color w:val="FF0000"/>
+          <w:strike/>
+          <w:color w:val="00B050"/>
+        </w:rPr>
+      </w:pPr>
+      <w:r>
+        <w:rPr>
+          <w:strike/>
+          <w:color w:val="00B050"/>
         </w:rPr>
         <w:t>To-Do:</w:t>
       </w:r>
@@ -464,12 +604,14 @@
           <w:numId w:val="1"/>
         </w:numPr>
         <w:rPr>
-          <w:color w:val="FF0000"/>
-        </w:rPr>
-      </w:pPr>
-      <w:r>
-        <w:rPr>
-          <w:color w:val="FF0000"/>
+          <w:strike/>
+          <w:color w:val="00B050"/>
+        </w:rPr>
+      </w:pPr>
+      <w:r>
+        <w:rPr>
+          <w:strike/>
+          <w:color w:val="00B050"/>
         </w:rPr>
         <w:t>Pull from NJBPU Report</w:t>
       </w:r>
@@ -482,12 +624,14 @@
           <w:numId w:val="1"/>
         </w:numPr>
         <w:rPr>
-          <w:color w:val="FF0000"/>
-        </w:rPr>
-      </w:pPr>
-      <w:r>
-        <w:rPr>
-          <w:color w:val="FF0000"/>
+          <w:strike/>
+          <w:color w:val="00B050"/>
+        </w:rPr>
+      </w:pPr>
+      <w:r>
+        <w:rPr>
+          <w:strike/>
+          <w:color w:val="00B050"/>
         </w:rPr>
         <w:t>Make one .csv</w:t>
       </w:r>
@@ -532,11 +676,13 @@
           <w:numId w:val="3"/>
         </w:numPr>
         <w:rPr>
-          <w:color w:val="00B050"/>
-        </w:rPr>
-      </w:pPr>
-      <w:r>
-        <w:rPr>
+          <w:strike/>
+          <w:color w:val="00B050"/>
+        </w:rPr>
+      </w:pPr>
+      <w:r>
+        <w:rPr>
+          <w:strike/>
           <w:color w:val="00B050"/>
         </w:rPr>
         <w:t xml:space="preserve">DONE – </w:t>
@@ -544,6 +690,7 @@
       <w:proofErr w:type="spellStart"/>
       <w:r>
         <w:rPr>
+          <w:strike/>
           <w:color w:val="00B050"/>
         </w:rPr>
         <w:t>Solar_Rates_County</w:t>
@@ -570,12 +717,14 @@
           <w:numId w:val="3"/>
         </w:numPr>
         <w:rPr>
-          <w:color w:val="FF0000"/>
-        </w:rPr>
-      </w:pPr>
-      <w:r>
-        <w:rPr>
-          <w:color w:val="FF0000"/>
+          <w:strike/>
+          <w:color w:val="00B050"/>
+        </w:rPr>
+      </w:pPr>
+      <w:r>
+        <w:rPr>
+          <w:strike/>
+          <w:color w:val="00B050"/>
         </w:rPr>
         <w:t>To-Do:</w:t>
       </w:r>
@@ -588,25 +737,28 @@
           <w:numId w:val="3"/>
         </w:numPr>
         <w:rPr>
-          <w:color w:val="FF0000"/>
-        </w:rPr>
-      </w:pPr>
-      <w:r>
-        <w:rPr>
-          <w:color w:val="FF0000"/>
-        </w:rPr>
-        <w:lastRenderedPageBreak/>
+          <w:strike/>
+          <w:color w:val="00B050"/>
+        </w:rPr>
+      </w:pPr>
+      <w:r>
+        <w:rPr>
+          <w:strike/>
+          <w:color w:val="00B050"/>
+        </w:rPr>
         <w:t>Pull ACS Housing estimates by county</w:t>
       </w:r>
       <w:r>
         <w:rPr>
-          <w:color w:val="FF0000"/>
+          <w:strike/>
+          <w:color w:val="00B050"/>
         </w:rPr>
         <w:t xml:space="preserve"> and zip</w:t>
       </w:r>
       <w:r>
         <w:rPr>
-          <w:color w:val="FF0000"/>
+          <w:strike/>
+          <w:color w:val="00B050"/>
         </w:rPr>
         <w:t>, and recalculate adoption rates</w:t>
       </w:r>
@@ -619,19 +771,22 @@
           <w:numId w:val="3"/>
         </w:numPr>
         <w:rPr>
-          <w:color w:val="FF0000"/>
-        </w:rPr>
-      </w:pPr>
-      <w:r>
-        <w:rPr>
-          <w:color w:val="FF0000"/>
+          <w:strike/>
+          <w:color w:val="00B050"/>
+        </w:rPr>
+      </w:pPr>
+      <w:r>
+        <w:rPr>
+          <w:strike/>
+          <w:color w:val="00B050"/>
         </w:rPr>
         <w:t xml:space="preserve">Table is called </w:t>
       </w:r>
       <w:proofErr w:type="spellStart"/>
       <w:r>
         <w:rPr>
-          <w:color w:val="FF0000"/>
+          <w:strike/>
+          <w:color w:val="00B050"/>
         </w:rPr>
         <w:t>Solar_Rates_County</w:t>
       </w:r>
@@ -929,6 +1084,95 @@
     </w:lvl>
   </w:abstractNum>
   <w:abstractNum w:abstractNumId="2" w15:restartNumberingAfterBreak="0">
+    <w:nsid w:val="5FBA372B"/>
+    <w:multiLevelType w:val="hybridMultilevel"/>
+    <w:tmpl w:val="60CE2740"/>
+    <w:lvl w:ilvl="0" w:tplc="333E2FD4">
+      <w:start w:val="1"/>
+      <w:numFmt w:val="decimal"/>
+      <w:lvlText w:val="%1."/>
+      <w:lvlJc w:val="left"/>
+      <w:pPr>
+        <w:ind w:left="720" w:hanging="360"/>
+      </w:pPr>
+      <w:rPr>
+        <w:rFonts w:hint="default"/>
+      </w:rPr>
+    </w:lvl>
+    <w:lvl w:ilvl="1" w:tplc="04090019" w:tentative="1">
+      <w:start w:val="1"/>
+      <w:numFmt w:val="lowerLetter"/>
+      <w:lvlText w:val="%2."/>
+      <w:lvlJc w:val="left"/>
+      <w:pPr>
+        <w:ind w:left="1440" w:hanging="360"/>
+      </w:pPr>
+    </w:lvl>
+    <w:lvl w:ilvl="2" w:tplc="0409001B" w:tentative="1">
+      <w:start w:val="1"/>
+      <w:numFmt w:val="lowerRoman"/>
+      <w:lvlText w:val="%3."/>
+      <w:lvlJc w:val="right"/>
+      <w:pPr>
+        <w:ind w:left="2160" w:hanging="180"/>
+      </w:pPr>
+    </w:lvl>
+    <w:lvl w:ilvl="3" w:tplc="0409000F" w:tentative="1">
+      <w:start w:val="1"/>
+      <w:numFmt w:val="decimal"/>
+      <w:lvlText w:val="%4."/>
+      <w:lvlJc w:val="left"/>
+      <w:pPr>
+        <w:ind w:left="2880" w:hanging="360"/>
+      </w:pPr>
+    </w:lvl>
+    <w:lvl w:ilvl="4" w:tplc="04090019" w:tentative="1">
+      <w:start w:val="1"/>
+      <w:numFmt w:val="lowerLetter"/>
+      <w:lvlText w:val="%5."/>
+      <w:lvlJc w:val="left"/>
+      <w:pPr>
+        <w:ind w:left="3600" w:hanging="360"/>
+      </w:pPr>
+    </w:lvl>
+    <w:lvl w:ilvl="5" w:tplc="0409001B" w:tentative="1">
+      <w:start w:val="1"/>
+      <w:numFmt w:val="lowerRoman"/>
+      <w:lvlText w:val="%6."/>
+      <w:lvlJc w:val="right"/>
+      <w:pPr>
+        <w:ind w:left="4320" w:hanging="180"/>
+      </w:pPr>
+    </w:lvl>
+    <w:lvl w:ilvl="6" w:tplc="0409000F" w:tentative="1">
+      <w:start w:val="1"/>
+      <w:numFmt w:val="decimal"/>
+      <w:lvlText w:val="%7."/>
+      <w:lvlJc w:val="left"/>
+      <w:pPr>
+        <w:ind w:left="5040" w:hanging="360"/>
+      </w:pPr>
+    </w:lvl>
+    <w:lvl w:ilvl="7" w:tplc="04090019" w:tentative="1">
+      <w:start w:val="1"/>
+      <w:numFmt w:val="lowerLetter"/>
+      <w:lvlText w:val="%8."/>
+      <w:lvlJc w:val="left"/>
+      <w:pPr>
+        <w:ind w:left="5760" w:hanging="360"/>
+      </w:pPr>
+    </w:lvl>
+    <w:lvl w:ilvl="8" w:tplc="0409001B" w:tentative="1">
+      <w:start w:val="1"/>
+      <w:numFmt w:val="lowerRoman"/>
+      <w:lvlText w:val="%9."/>
+      <w:lvlJc w:val="right"/>
+      <w:pPr>
+        <w:ind w:left="6480" w:hanging="180"/>
+      </w:pPr>
+    </w:lvl>
+  </w:abstractNum>
+  <w:abstractNum w:abstractNumId="3" w15:restartNumberingAfterBreak="0">
     <w:nsid w:val="673474A9"/>
     <w:multiLevelType w:val="hybridMultilevel"/>
     <w:tmpl w:val="04D2293A"/>
@@ -1017,7 +1261,96 @@
       </w:pPr>
     </w:lvl>
   </w:abstractNum>
-  <w:abstractNum w:abstractNumId="3" w15:restartNumberingAfterBreak="0">
+  <w:abstractNum w:abstractNumId="4" w15:restartNumberingAfterBreak="0">
+    <w:nsid w:val="676973E3"/>
+    <w:multiLevelType w:val="hybridMultilevel"/>
+    <w:tmpl w:val="4AE47A18"/>
+    <w:lvl w:ilvl="0" w:tplc="D340F024">
+      <w:start w:val="1"/>
+      <w:numFmt w:val="decimal"/>
+      <w:lvlText w:val="%1."/>
+      <w:lvlJc w:val="left"/>
+      <w:pPr>
+        <w:ind w:left="720" w:hanging="360"/>
+      </w:pPr>
+      <w:rPr>
+        <w:rFonts w:hint="default"/>
+      </w:rPr>
+    </w:lvl>
+    <w:lvl w:ilvl="1" w:tplc="04090019" w:tentative="1">
+      <w:start w:val="1"/>
+      <w:numFmt w:val="lowerLetter"/>
+      <w:lvlText w:val="%2."/>
+      <w:lvlJc w:val="left"/>
+      <w:pPr>
+        <w:ind w:left="1440" w:hanging="360"/>
+      </w:pPr>
+    </w:lvl>
+    <w:lvl w:ilvl="2" w:tplc="0409001B" w:tentative="1">
+      <w:start w:val="1"/>
+      <w:numFmt w:val="lowerRoman"/>
+      <w:lvlText w:val="%3."/>
+      <w:lvlJc w:val="right"/>
+      <w:pPr>
+        <w:ind w:left="2160" w:hanging="180"/>
+      </w:pPr>
+    </w:lvl>
+    <w:lvl w:ilvl="3" w:tplc="0409000F" w:tentative="1">
+      <w:start w:val="1"/>
+      <w:numFmt w:val="decimal"/>
+      <w:lvlText w:val="%4."/>
+      <w:lvlJc w:val="left"/>
+      <w:pPr>
+        <w:ind w:left="2880" w:hanging="360"/>
+      </w:pPr>
+    </w:lvl>
+    <w:lvl w:ilvl="4" w:tplc="04090019" w:tentative="1">
+      <w:start w:val="1"/>
+      <w:numFmt w:val="lowerLetter"/>
+      <w:lvlText w:val="%5."/>
+      <w:lvlJc w:val="left"/>
+      <w:pPr>
+        <w:ind w:left="3600" w:hanging="360"/>
+      </w:pPr>
+    </w:lvl>
+    <w:lvl w:ilvl="5" w:tplc="0409001B" w:tentative="1">
+      <w:start w:val="1"/>
+      <w:numFmt w:val="lowerRoman"/>
+      <w:lvlText w:val="%6."/>
+      <w:lvlJc w:val="right"/>
+      <w:pPr>
+        <w:ind w:left="4320" w:hanging="180"/>
+      </w:pPr>
+    </w:lvl>
+    <w:lvl w:ilvl="6" w:tplc="0409000F" w:tentative="1">
+      <w:start w:val="1"/>
+      <w:numFmt w:val="decimal"/>
+      <w:lvlText w:val="%7."/>
+      <w:lvlJc w:val="left"/>
+      <w:pPr>
+        <w:ind w:left="5040" w:hanging="360"/>
+      </w:pPr>
+    </w:lvl>
+    <w:lvl w:ilvl="7" w:tplc="04090019" w:tentative="1">
+      <w:start w:val="1"/>
+      <w:numFmt w:val="lowerLetter"/>
+      <w:lvlText w:val="%8."/>
+      <w:lvlJc w:val="left"/>
+      <w:pPr>
+        <w:ind w:left="5760" w:hanging="360"/>
+      </w:pPr>
+    </w:lvl>
+    <w:lvl w:ilvl="8" w:tplc="0409001B" w:tentative="1">
+      <w:start w:val="1"/>
+      <w:numFmt w:val="lowerRoman"/>
+      <w:lvlText w:val="%9."/>
+      <w:lvlJc w:val="right"/>
+      <w:pPr>
+        <w:ind w:left="6480" w:hanging="180"/>
+      </w:pPr>
+    </w:lvl>
+  </w:abstractNum>
+  <w:abstractNum w:abstractNumId="5" w15:restartNumberingAfterBreak="0">
     <w:nsid w:val="677E1F0A"/>
     <w:multiLevelType w:val="hybridMultilevel"/>
     <w:tmpl w:val="CCD8334A"/>
@@ -1106,7 +1439,7 @@
       </w:pPr>
     </w:lvl>
   </w:abstractNum>
-  <w:abstractNum w:abstractNumId="4" w15:restartNumberingAfterBreak="0">
+  <w:abstractNum w:abstractNumId="6" w15:restartNumberingAfterBreak="0">
     <w:nsid w:val="75534093"/>
     <w:multiLevelType w:val="hybridMultilevel"/>
     <w:tmpl w:val="2F4AB424"/>
@@ -1195,7 +1528,7 @@
       </w:pPr>
     </w:lvl>
   </w:abstractNum>
-  <w:abstractNum w:abstractNumId="5" w15:restartNumberingAfterBreak="0">
+  <w:abstractNum w:abstractNumId="7" w15:restartNumberingAfterBreak="0">
     <w:nsid w:val="7A026BC6"/>
     <w:multiLevelType w:val="hybridMultilevel"/>
     <w:tmpl w:val="D35E720A"/>
@@ -1285,7 +1618,7 @@
     </w:lvl>
   </w:abstractNum>
   <w:num w:numId="1" w16cid:durableId="491798360">
-    <w:abstractNumId w:val="4"/>
+    <w:abstractNumId w:val="6"/>
   </w:num>
   <w:num w:numId="2" w16cid:durableId="1487238797">
     <w:abstractNumId w:val="0"/>
@@ -1294,13 +1627,19 @@
     <w:abstractNumId w:val="1"/>
   </w:num>
   <w:num w:numId="4" w16cid:durableId="188760601">
-    <w:abstractNumId w:val="2"/>
+    <w:abstractNumId w:val="3"/>
   </w:num>
   <w:num w:numId="5" w16cid:durableId="1109934958">
-    <w:abstractNumId w:val="3"/>
+    <w:abstractNumId w:val="5"/>
   </w:num>
   <w:num w:numId="6" w16cid:durableId="55252483">
-    <w:abstractNumId w:val="5"/>
+    <w:abstractNumId w:val="7"/>
+  </w:num>
+  <w:num w:numId="7" w16cid:durableId="1858231808">
+    <w:abstractNumId w:val="4"/>
+  </w:num>
+  <w:num w:numId="8" w16cid:durableId="753625255">
+    <w:abstractNumId w:val="2"/>
   </w:num>
 </w:numbering>
 </file>

</xml_diff>

<commit_message>
Small updates to Da Dashboard
</commit_message>
<xml_diff>
--- a/Da Plan.docx
+++ b/Da Plan.docx
@@ -36,12 +36,14 @@
           <w:numId w:val="7"/>
         </w:numPr>
         <w:rPr>
-          <w:color w:val="FF0000"/>
-        </w:rPr>
-      </w:pPr>
-      <w:r>
-        <w:rPr>
-          <w:color w:val="FF0000"/>
+          <w:strike/>
+          <w:color w:val="00B050"/>
+        </w:rPr>
+      </w:pPr>
+      <w:r>
+        <w:rPr>
+          <w:strike/>
+          <w:color w:val="00B050"/>
         </w:rPr>
         <w:t>Work on Residential Tab</w:t>
       </w:r>
@@ -54,12 +56,14 @@
           <w:numId w:val="7"/>
         </w:numPr>
         <w:rPr>
-          <w:color w:val="FF0000"/>
-        </w:rPr>
-      </w:pPr>
-      <w:r>
-        <w:rPr>
-          <w:color w:val="FF0000"/>
+          <w:strike/>
+          <w:color w:val="00B050"/>
+        </w:rPr>
+      </w:pPr>
+      <w:r>
+        <w:rPr>
+          <w:strike/>
+          <w:color w:val="00B050"/>
         </w:rPr>
         <w:t>Add in Jessica’s Maps</w:t>
       </w:r>
@@ -72,12 +76,14 @@
           <w:numId w:val="7"/>
         </w:numPr>
         <w:rPr>
-          <w:color w:val="FF0000"/>
-        </w:rPr>
-      </w:pPr>
-      <w:r>
-        <w:rPr>
-          <w:color w:val="FF0000"/>
+          <w:strike/>
+          <w:color w:val="00B050"/>
+        </w:rPr>
+      </w:pPr>
+      <w:r>
+        <w:rPr>
+          <w:strike/>
+          <w:color w:val="00B050"/>
         </w:rPr>
         <w:t>Type up some intro for the sidebar</w:t>
       </w:r>
@@ -103,12 +109,14 @@
           <w:numId w:val="8"/>
         </w:numPr>
         <w:rPr>
-          <w:color w:val="FF0000"/>
-        </w:rPr>
-      </w:pPr>
-      <w:r>
-        <w:rPr>
-          <w:color w:val="FF0000"/>
+          <w:strike/>
+          <w:color w:val="00B050"/>
+        </w:rPr>
+      </w:pPr>
+      <w:r>
+        <w:rPr>
+          <w:strike/>
+          <w:color w:val="00B050"/>
         </w:rPr>
         <w:t>Put together some statistical analysis</w:t>
       </w:r>
@@ -121,12 +129,14 @@
           <w:numId w:val="8"/>
         </w:numPr>
         <w:rPr>
-          <w:color w:val="FF0000"/>
-        </w:rPr>
-      </w:pPr>
-      <w:r>
-        <w:rPr>
-          <w:color w:val="FF0000"/>
+          <w:strike/>
+          <w:color w:val="00B050"/>
+        </w:rPr>
+      </w:pPr>
+      <w:r>
+        <w:rPr>
+          <w:strike/>
+          <w:color w:val="00B050"/>
         </w:rPr>
         <w:t>Lay it out nice for the fourth tab</w:t>
       </w:r>

</xml_diff>